<commit_message>
2013-03-04 Night Daily Commit
</commit_message>
<xml_diff>
--- a/Algo/3.Special Topic/二分搜索及其扩展/3.Material/二分搜素及其扩展.docx
+++ b/Algo/3.Special Topic/二分搜索及其扩展/3.Material/二分搜素及其扩展.docx
@@ -98,8 +98,6 @@
         </w:rPr>
         <w:t>二分搜索</w:t>
       </w:r>
-      <w:bookmarkStart w:id="0" w:name="_GoBack"/>
-      <w:bookmarkEnd w:id="0"/>
     </w:p>
     <w:p>
       <w:pPr>
@@ -506,6 +504,8 @@
           <w:szCs w:val="18"/>
         </w:rPr>
       </w:pPr>
+      <w:bookmarkStart w:id="0" w:name="OLE_LINK1"/>
+      <w:bookmarkStart w:id="1" w:name="OLE_LINK2"/>
       <w:proofErr w:type="spellStart"/>
       <w:proofErr w:type="gramStart"/>
       <w:r>
@@ -1361,6 +1361,8 @@
         <w:t>}</w:t>
       </w:r>
     </w:p>
+    <w:bookmarkEnd w:id="0"/>
+    <w:bookmarkEnd w:id="1"/>
     <w:p>
       <w:pPr>
         <w:widowControl/>
@@ -2621,6 +2623,8 @@
         </w:rPr>
         <w:t>}</w:t>
       </w:r>
+      <w:bookmarkStart w:id="2" w:name="_GoBack"/>
+      <w:bookmarkEnd w:id="2"/>
     </w:p>
     <w:p>
       <w:pPr>

</xml_diff>